<commit_message>
Updated tasks file Created the ball Created the bouncing (not final) Created folders to organize the project files
</commit_message>
<xml_diff>
--- a/Tarefas.docx
+++ b/Tarefas.docx
@@ -47,6 +47,22 @@
         </w:rPr>
         <w:t>Fazer a bola</w:t>
       </w:r>
+      <w:r>
+        <w:rPr>
+          <w:rtl w:val="0"/>
+          <w:lang w:val="pt-PT"/>
+        </w:rPr>
+        <w:t xml:space="preserve"> - </w:t>
+      </w:r>
+      <w:r>
+        <w:rPr>
+          <w:b w:val="1"/>
+          <w:bCs w:val="1"/>
+          <w:rtl w:val="0"/>
+          <w:lang w:val="pt-PT"/>
+        </w:rPr>
+        <w:t>feito</w:t>
+      </w:r>
     </w:p>
     <w:p>
       <w:pPr>
@@ -83,14 +99,7 @@
           <w:rtl w:val="0"/>
           <w:lang w:val="pt-PT"/>
         </w:rPr>
-        <w:t xml:space="preserve">Fazer os 4 caminhos no </w:t>
-      </w:r>
-      <w:r>
-        <w:rPr>
-          <w:rtl w:val="0"/>
-          <w:lang w:val="pt-PT"/>
-        </w:rPr>
-        <w:t>cen</w:t>
+        <w:t>Fazer os 4 caminhos no cen</w:t>
       </w:r>
       <w:r>
         <w:rPr>

</xml_diff>